<commit_message>
Ajustes finais no sistema.
Correção de questões da apresentação.
</commit_message>
<xml_diff>
--- a/trunk/TCM - Pizzaria - Semestre 1 - 2014/PTCC/Apresentação/Script de apresentação.docx
+++ b/trunk/TCM - Pizzaria - Semestre 1 - 2014/PTCC/Apresentação/Script de apresentação.docx
@@ -402,11 +402,9 @@
         </w:numPr>
         <w:jc w:val="center"/>
       </w:pPr>
-      <w:proofErr w:type="gramStart"/>
-      <w:r>
-        <w:t>???</w:t>
-      </w:r>
-      <w:proofErr w:type="gramEnd"/>
+      <w:r>
+        <w:t>Dúvidas?</w:t>
+      </w:r>
     </w:p>
     <w:sectPr>
       <w:pgSz w:w="11906" w:h="16838"/>

</xml_diff>